<commit_message>
sua file danh gia
</commit_message>
<xml_diff>
--- a/danhgia.docx
+++ b/danhgia.docx
@@ -11025,14 +11025,9 @@
                 <w:sz w:val="24"/>
                 <w:szCs w:val="24"/>
               </w:rPr>
-              <w:t>Thực hiện nhóm chức năng cơ bản của user, nhóm chức năng quản lí người dùng của admin</w:t>
-            </w:r>
-          </w:p>
-        </w:tc>
-        <w:tc>
-          <w:tcPr>
-            <w:tcW w:w="1434" w:type="dxa"/>
-          </w:tcPr>
+              <w:t>Nhóm chức năng về ví, nhóm chức năng quản lí ví của admin</w:t>
+            </w:r>
+          </w:p>
           <w:p>
             <w:pPr>
               <w:pStyle w:val="ListParagraph"/>
@@ -11043,121 +11038,137 @@
                 <w:szCs w:val="24"/>
               </w:rPr>
             </w:pPr>
-            <w:r>
+          </w:p>
+        </w:tc>
+        <w:tc>
+          <w:tcPr>
+            <w:tcW w:w="1434" w:type="dxa"/>
+          </w:tcPr>
+          <w:p>
+            <w:pPr>
+              <w:pStyle w:val="ListParagraph"/>
+              <w:ind w:left="0"/>
               <w:rPr>
                 <w:rFonts w:ascii="Times New Roman" w:hAnsi="Times New Roman" w:cs="Times New Roman"/>
                 <w:sz w:val="24"/>
                 <w:szCs w:val="24"/>
               </w:rPr>
-              <w:t>Hoàn thành đúng tiến độ</w:t>
-            </w:r>
-          </w:p>
-        </w:tc>
-      </w:tr>
-      <w:tr>
-        <w:tc>
-          <w:tcPr>
-            <w:tcW w:w="709" w:type="dxa"/>
-          </w:tcPr>
-          <w:p>
-            <w:pPr>
-              <w:pStyle w:val="ListParagraph"/>
-              <w:ind w:left="0"/>
-              <w:jc w:val="center"/>
+            </w:pPr>
+            <w:r>
               <w:rPr>
                 <w:rFonts w:ascii="Times New Roman" w:hAnsi="Times New Roman" w:cs="Times New Roman"/>
                 <w:sz w:val="24"/>
                 <w:szCs w:val="24"/>
               </w:rPr>
-            </w:pPr>
-            <w:r>
+              <w:t>Hoàn thành đúng tiến độ</w:t>
+            </w:r>
+          </w:p>
+        </w:tc>
+      </w:tr>
+      <w:tr>
+        <w:tc>
+          <w:tcPr>
+            <w:tcW w:w="709" w:type="dxa"/>
+          </w:tcPr>
+          <w:p>
+            <w:pPr>
+              <w:pStyle w:val="ListParagraph"/>
+              <w:ind w:left="0"/>
+              <w:jc w:val="center"/>
               <w:rPr>
                 <w:rFonts w:ascii="Times New Roman" w:hAnsi="Times New Roman" w:cs="Times New Roman"/>
                 <w:sz w:val="24"/>
                 <w:szCs w:val="24"/>
               </w:rPr>
-              <w:t>2</w:t>
-            </w:r>
-          </w:p>
-        </w:tc>
-        <w:tc>
-          <w:tcPr>
-            <w:tcW w:w="1418" w:type="dxa"/>
-          </w:tcPr>
-          <w:p>
-            <w:pPr>
-              <w:pStyle w:val="ListParagraph"/>
-              <w:ind w:left="0"/>
-              <w:jc w:val="center"/>
+            </w:pPr>
+            <w:r>
               <w:rPr>
                 <w:rFonts w:ascii="Times New Roman" w:hAnsi="Times New Roman" w:cs="Times New Roman"/>
                 <w:sz w:val="24"/>
                 <w:szCs w:val="24"/>
               </w:rPr>
-            </w:pPr>
-            <w:r>
+              <w:t>2</w:t>
+            </w:r>
+          </w:p>
+        </w:tc>
+        <w:tc>
+          <w:tcPr>
+            <w:tcW w:w="1418" w:type="dxa"/>
+          </w:tcPr>
+          <w:p>
+            <w:pPr>
+              <w:pStyle w:val="ListParagraph"/>
+              <w:ind w:left="0"/>
+              <w:jc w:val="center"/>
               <w:rPr>
                 <w:rFonts w:ascii="Times New Roman" w:hAnsi="Times New Roman" w:cs="Times New Roman"/>
                 <w:sz w:val="24"/>
                 <w:szCs w:val="24"/>
               </w:rPr>
-              <w:t>51900</w:t>
-            </w:r>
+            </w:pPr>
             <w:r>
               <w:rPr>
                 <w:rFonts w:ascii="Times New Roman" w:hAnsi="Times New Roman" w:cs="Times New Roman"/>
                 <w:sz w:val="24"/>
                 <w:szCs w:val="24"/>
               </w:rPr>
-              <w:t>753</w:t>
-            </w:r>
-          </w:p>
-        </w:tc>
-        <w:tc>
-          <w:tcPr>
-            <w:tcW w:w="1701" w:type="dxa"/>
-          </w:tcPr>
-          <w:p>
-            <w:pPr>
-              <w:pStyle w:val="ListParagraph"/>
-              <w:ind w:left="0"/>
+              <w:t>51900</w:t>
+            </w:r>
+            <w:r>
               <w:rPr>
                 <w:rFonts w:ascii="Times New Roman" w:hAnsi="Times New Roman" w:cs="Times New Roman"/>
                 <w:sz w:val="24"/>
                 <w:szCs w:val="24"/>
               </w:rPr>
-            </w:pPr>
-            <w:r>
+              <w:t>753</w:t>
+            </w:r>
+          </w:p>
+        </w:tc>
+        <w:tc>
+          <w:tcPr>
+            <w:tcW w:w="1701" w:type="dxa"/>
+          </w:tcPr>
+          <w:p>
+            <w:pPr>
+              <w:pStyle w:val="ListParagraph"/>
+              <w:ind w:left="0"/>
               <w:rPr>
                 <w:rFonts w:ascii="Times New Roman" w:hAnsi="Times New Roman" w:cs="Times New Roman"/>
                 <w:sz w:val="24"/>
                 <w:szCs w:val="24"/>
               </w:rPr>
-              <w:t>Lê Quang Đăng Khoa</w:t>
-            </w:r>
-          </w:p>
-        </w:tc>
-        <w:tc>
-          <w:tcPr>
-            <w:tcW w:w="4949" w:type="dxa"/>
-          </w:tcPr>
-          <w:p>
-            <w:pPr>
-              <w:pStyle w:val="ListParagraph"/>
-              <w:ind w:left="0"/>
+            </w:pPr>
+            <w:r>
               <w:rPr>
                 <w:rFonts w:ascii="Times New Roman" w:hAnsi="Times New Roman" w:cs="Times New Roman"/>
                 <w:sz w:val="24"/>
                 <w:szCs w:val="24"/>
               </w:rPr>
-            </w:pPr>
-            <w:r>
+              <w:t>Lê Quang Đăng Khoa</w:t>
+            </w:r>
+          </w:p>
+        </w:tc>
+        <w:tc>
+          <w:tcPr>
+            <w:tcW w:w="4949" w:type="dxa"/>
+          </w:tcPr>
+          <w:p>
+            <w:pPr>
+              <w:pStyle w:val="ListParagraph"/>
+              <w:ind w:left="0"/>
               <w:rPr>
                 <w:rFonts w:ascii="Times New Roman" w:hAnsi="Times New Roman" w:cs="Times New Roman"/>
                 <w:sz w:val="24"/>
                 <w:szCs w:val="24"/>
               </w:rPr>
-              <w:t>Nhóm chức năng về ví, nhóm chức năng quản lí ví của admin</w:t>
+            </w:pPr>
+            <w:r>
+              <w:rPr>
+                <w:rFonts w:ascii="Times New Roman" w:hAnsi="Times New Roman" w:cs="Times New Roman"/>
+                <w:sz w:val="24"/>
+                <w:szCs w:val="24"/>
+              </w:rPr>
+              <w:t>Thực hiện nhóm chức năng cơ bản của user, nhóm chức năng quản lí người dùng của admin</w:t>
             </w:r>
           </w:p>
         </w:tc>

</xml_diff>